<commit_message>
Forgot to add summary mods
ind. summ. mods
</commit_message>
<xml_diff>
--- a/REAL Final Project/CS FINAL PROJECT Individual Summary.docx
+++ b/REAL Final Project/CS FINAL PROJECT Individual Summary.docx
@@ -38,8 +38,17 @@
           <w:rFonts w:ascii="Times New Roman" w:hAnsi="Times New Roman" w:cs="Times New Roman"/>
           <w:sz w:val="24"/>
         </w:rPr>
-        <w:t>Hannes Krahn</w:t>
-      </w:r>
+        <w:t xml:space="preserve">Hannes </w:t>
+      </w:r>
+      <w:proofErr w:type="spellStart"/>
+      <w:r>
+        <w:rPr>
+          <w:rFonts w:ascii="Times New Roman" w:hAnsi="Times New Roman" w:cs="Times New Roman"/>
+          <w:sz w:val="24"/>
+        </w:rPr>
+        <w:t>Krahn</w:t>
+      </w:r>
+      <w:proofErr w:type="spellEnd"/>
       <w:r>
         <w:rPr>
           <w:rFonts w:ascii="Times New Roman" w:hAnsi="Times New Roman" w:cs="Times New Roman"/>
@@ -112,7 +121,23 @@
           <w:rFonts w:ascii="Times New Roman" w:hAnsi="Times New Roman" w:cs="Times New Roman"/>
           <w:sz w:val="24"/>
         </w:rPr>
-        <w:t>Begin to formulate the structure of the final project.  Additions to the SubjectTutor program including</w:t>
+        <w:t xml:space="preserve">Begin to formulate the structure of the final project.  Additions to the </w:t>
+      </w:r>
+      <w:proofErr w:type="spellStart"/>
+      <w:r>
+        <w:rPr>
+          <w:rFonts w:ascii="Times New Roman" w:hAnsi="Times New Roman" w:cs="Times New Roman"/>
+          <w:sz w:val="24"/>
+        </w:rPr>
+        <w:t>SubjectTutor</w:t>
+      </w:r>
+      <w:proofErr w:type="spellEnd"/>
+      <w:r>
+        <w:rPr>
+          <w:rFonts w:ascii="Times New Roman" w:hAnsi="Times New Roman" w:cs="Times New Roman"/>
+          <w:sz w:val="24"/>
+        </w:rPr>
+        <w:t xml:space="preserve"> program including</w:t>
       </w:r>
       <w:r>
         <w:rPr>
@@ -1042,7 +1067,23 @@
           <w:rFonts w:ascii="Times New Roman" w:hAnsi="Times New Roman" w:cs="Times New Roman"/>
           <w:sz w:val="24"/>
         </w:rPr>
-        <w:t>Show total score for everything, per master subject (Arithmetic, Area,,…), and per subsection (Area={circle, square, triangle,…})</w:t>
+        <w:t xml:space="preserve">Show total score for everything, per master subject (Arithmetic, </w:t>
+      </w:r>
+      <w:proofErr w:type="gramStart"/>
+      <w:r>
+        <w:rPr>
+          <w:rFonts w:ascii="Times New Roman" w:hAnsi="Times New Roman" w:cs="Times New Roman"/>
+          <w:sz w:val="24"/>
+        </w:rPr>
+        <w:t>Area,,…)</w:t>
+      </w:r>
+      <w:proofErr w:type="gramEnd"/>
+      <w:r>
+        <w:rPr>
+          <w:rFonts w:ascii="Times New Roman" w:hAnsi="Times New Roman" w:cs="Times New Roman"/>
+          <w:sz w:val="24"/>
+        </w:rPr>
+        <w:t>, and per subsection (Area={circle, square, triangle,…})</w:t>
       </w:r>
     </w:p>
     <w:p>
@@ -1163,7 +1204,23 @@
           <w:rFonts w:ascii="Times New Roman" w:hAnsi="Times New Roman" w:cs="Times New Roman"/>
           <w:sz w:val="24"/>
         </w:rPr>
-        <w:t>Recreated ASCII art to include Hannes. Rewrote loops for volume, perimeter, and area functions to not use while(true) and just use if/else.</w:t>
+        <w:t xml:space="preserve">Recreated ASCII art to include Hannes. Rewrote loops for volume, perimeter, and area functions to not use </w:t>
+      </w:r>
+      <w:proofErr w:type="gramStart"/>
+      <w:r>
+        <w:rPr>
+          <w:rFonts w:ascii="Times New Roman" w:hAnsi="Times New Roman" w:cs="Times New Roman"/>
+          <w:sz w:val="24"/>
+        </w:rPr>
+        <w:t>while(</w:t>
+      </w:r>
+      <w:proofErr w:type="gramEnd"/>
+      <w:r>
+        <w:rPr>
+          <w:rFonts w:ascii="Times New Roman" w:hAnsi="Times New Roman" w:cs="Times New Roman"/>
+          <w:sz w:val="24"/>
+        </w:rPr>
+        <w:t>true) and just use if/else.</w:t>
       </w:r>
     </w:p>
     <w:p>
@@ -1356,7 +1413,23 @@
           <w:rFonts w:ascii="Times New Roman" w:hAnsi="Times New Roman" w:cs="Times New Roman"/>
           <w:sz w:val="24"/>
         </w:rPr>
-        <w:t>Added partially functional fout statement to begin writing the actual report cards.</w:t>
+        <w:t xml:space="preserve">Added partially functional </w:t>
+      </w:r>
+      <w:proofErr w:type="spellStart"/>
+      <w:r>
+        <w:rPr>
+          <w:rFonts w:ascii="Times New Roman" w:hAnsi="Times New Roman" w:cs="Times New Roman"/>
+          <w:sz w:val="24"/>
+        </w:rPr>
+        <w:t>fout</w:t>
+      </w:r>
+      <w:proofErr w:type="spellEnd"/>
+      <w:r>
+        <w:rPr>
+          <w:rFonts w:ascii="Times New Roman" w:hAnsi="Times New Roman" w:cs="Times New Roman"/>
+          <w:sz w:val="24"/>
+        </w:rPr>
+        <w:t xml:space="preserve"> statement to begin writing the actual report cards.</w:t>
       </w:r>
     </w:p>
     <w:p>
@@ -1374,7 +1447,23 @@
           <w:rFonts w:ascii="Times New Roman" w:hAnsi="Times New Roman" w:cs="Times New Roman"/>
           <w:sz w:val="24"/>
         </w:rPr>
-        <w:t xml:space="preserve">Discovered error when adding Student.h to Source.cpp. </w:t>
+        <w:t xml:space="preserve">Discovered error when adding </w:t>
+      </w:r>
+      <w:proofErr w:type="spellStart"/>
+      <w:r>
+        <w:rPr>
+          <w:rFonts w:ascii="Times New Roman" w:hAnsi="Times New Roman" w:cs="Times New Roman"/>
+          <w:sz w:val="24"/>
+        </w:rPr>
+        <w:t>Student.h</w:t>
+      </w:r>
+      <w:proofErr w:type="spellEnd"/>
+      <w:r>
+        <w:rPr>
+          <w:rFonts w:ascii="Times New Roman" w:hAnsi="Times New Roman" w:cs="Times New Roman"/>
+          <w:sz w:val="24"/>
+        </w:rPr>
+        <w:t xml:space="preserve"> to Source.cpp. </w:t>
       </w:r>
       <w:r>
         <w:rPr>
@@ -1397,7 +1486,49 @@
           <w:sz w:val="24"/>
           <w:u w:val="single"/>
         </w:rPr>
-        <w:t>Ask pete on thusday.</w:t>
+        <w:t xml:space="preserve">Ask </w:t>
+      </w:r>
+      <w:proofErr w:type="spellStart"/>
+      <w:proofErr w:type="gramStart"/>
+      <w:r>
+        <w:rPr>
+          <w:rFonts w:ascii="Times New Roman" w:hAnsi="Times New Roman" w:cs="Times New Roman"/>
+          <w:b/>
+          <w:sz w:val="24"/>
+          <w:u w:val="single"/>
+        </w:rPr>
+        <w:t>pete</w:t>
+      </w:r>
+      <w:proofErr w:type="spellEnd"/>
+      <w:proofErr w:type="gramEnd"/>
+      <w:r>
+        <w:rPr>
+          <w:rFonts w:ascii="Times New Roman" w:hAnsi="Times New Roman" w:cs="Times New Roman"/>
+          <w:b/>
+          <w:sz w:val="24"/>
+          <w:u w:val="single"/>
+        </w:rPr>
+        <w:t xml:space="preserve"> on </w:t>
+      </w:r>
+      <w:proofErr w:type="spellStart"/>
+      <w:r>
+        <w:rPr>
+          <w:rFonts w:ascii="Times New Roman" w:hAnsi="Times New Roman" w:cs="Times New Roman"/>
+          <w:b/>
+          <w:sz w:val="24"/>
+          <w:u w:val="single"/>
+        </w:rPr>
+        <w:t>thusday</w:t>
+      </w:r>
+      <w:proofErr w:type="spellEnd"/>
+      <w:r>
+        <w:rPr>
+          <w:rFonts w:ascii="Times New Roman" w:hAnsi="Times New Roman" w:cs="Times New Roman"/>
+          <w:b/>
+          <w:sz w:val="24"/>
+          <w:u w:val="single"/>
+        </w:rPr>
+        <w:t>.</w:t>
       </w:r>
     </w:p>
     <w:p>
@@ -1424,6 +1555,62 @@
           <w:sz w:val="24"/>
         </w:rPr>
       </w:pPr>
+      <w:r>
+        <w:rPr>
+          <w:rFonts w:ascii="Times New Roman" w:hAnsi="Times New Roman" w:cs="Times New Roman"/>
+          <w:sz w:val="24"/>
+        </w:rPr>
+        <w:lastRenderedPageBreak/>
+        <w:t>Got the output file stream in menu exit to work to place file on desktop.</w:t>
+      </w:r>
+    </w:p>
+    <w:p>
+      <w:pPr>
+        <w:spacing w:line="240" w:lineRule="auto"/>
+        <w:rPr>
+          <w:rFonts w:ascii="Times New Roman" w:hAnsi="Times New Roman" w:cs="Times New Roman"/>
+          <w:sz w:val="24"/>
+        </w:rPr>
+      </w:pPr>
+      <w:r>
+        <w:rPr>
+          <w:rFonts w:ascii="Times New Roman" w:hAnsi="Times New Roman" w:cs="Times New Roman"/>
+          <w:sz w:val="24"/>
+        </w:rPr>
+        <w:t>Figured out how we need to add a student object to the main right before MAIN_</w:t>
+      </w:r>
+      <w:proofErr w:type="gramStart"/>
+      <w:r>
+        <w:rPr>
+          <w:rFonts w:ascii="Times New Roman" w:hAnsi="Times New Roman" w:cs="Times New Roman"/>
+          <w:sz w:val="24"/>
+        </w:rPr>
+        <w:t>MENU(</w:t>
+      </w:r>
+      <w:proofErr w:type="gramEnd"/>
+      <w:r>
+        <w:rPr>
+          <w:rFonts w:ascii="Times New Roman" w:hAnsi="Times New Roman" w:cs="Times New Roman"/>
+          <w:sz w:val="24"/>
+        </w:rPr>
+        <w:t>) to be used in all functions from then on.</w:t>
+      </w:r>
+    </w:p>
+    <w:p>
+      <w:pPr>
+        <w:spacing w:line="240" w:lineRule="auto"/>
+        <w:rPr>
+          <w:rFonts w:ascii="Times New Roman" w:hAnsi="Times New Roman" w:cs="Times New Roman"/>
+          <w:sz w:val="24"/>
+        </w:rPr>
+      </w:pPr>
+      <w:r>
+        <w:rPr>
+          <w:rFonts w:ascii="Times New Roman" w:hAnsi="Times New Roman" w:cs="Times New Roman"/>
+          <w:sz w:val="24"/>
+        </w:rPr>
+        <w:t>MUST CREATE/MODIFY POWERPOINT FOR PRESENTATION NEXT WEEK.</w:t>
+      </w:r>
       <w:bookmarkStart w:id="0" w:name="_GoBack"/>
       <w:bookmarkEnd w:id="0"/>
     </w:p>

</xml_diff>

<commit_message>
Revert "We tried things"
</commit_message>
<xml_diff>
--- a/REAL Final Project/CS FINAL PROJECT Individual Summary.docx
+++ b/REAL Final Project/CS FINAL PROJECT Individual Summary.docx
@@ -38,8 +38,17 @@
           <w:rFonts w:ascii="Times New Roman" w:hAnsi="Times New Roman" w:cs="Times New Roman"/>
           <w:sz w:val="24"/>
         </w:rPr>
-        <w:t>Hannes Krahn</w:t>
-      </w:r>
+        <w:t xml:space="preserve">Hannes </w:t>
+      </w:r>
+      <w:proofErr w:type="spellStart"/>
+      <w:r>
+        <w:rPr>
+          <w:rFonts w:ascii="Times New Roman" w:hAnsi="Times New Roman" w:cs="Times New Roman"/>
+          <w:sz w:val="24"/>
+        </w:rPr>
+        <w:t>Krahn</w:t>
+      </w:r>
+      <w:proofErr w:type="spellEnd"/>
       <w:r>
         <w:rPr>
           <w:rFonts w:ascii="Times New Roman" w:hAnsi="Times New Roman" w:cs="Times New Roman"/>
@@ -112,7 +121,23 @@
           <w:rFonts w:ascii="Times New Roman" w:hAnsi="Times New Roman" w:cs="Times New Roman"/>
           <w:sz w:val="24"/>
         </w:rPr>
-        <w:t>Begin to formulate the structure of the final project.  Additions to the SubjectTutor program including</w:t>
+        <w:t xml:space="preserve">Begin to formulate the structure of the final project.  Additions to the </w:t>
+      </w:r>
+      <w:proofErr w:type="spellStart"/>
+      <w:r>
+        <w:rPr>
+          <w:rFonts w:ascii="Times New Roman" w:hAnsi="Times New Roman" w:cs="Times New Roman"/>
+          <w:sz w:val="24"/>
+        </w:rPr>
+        <w:t>SubjectTutor</w:t>
+      </w:r>
+      <w:proofErr w:type="spellEnd"/>
+      <w:r>
+        <w:rPr>
+          <w:rFonts w:ascii="Times New Roman" w:hAnsi="Times New Roman" w:cs="Times New Roman"/>
+          <w:sz w:val="24"/>
+        </w:rPr>
+        <w:t xml:space="preserve"> program including</w:t>
       </w:r>
       <w:r>
         <w:rPr>
@@ -1042,7 +1067,23 @@
           <w:rFonts w:ascii="Times New Roman" w:hAnsi="Times New Roman" w:cs="Times New Roman"/>
           <w:sz w:val="24"/>
         </w:rPr>
-        <w:t>Show total score for everything, per master subject (Arithmetic, Area,,…), and per subsection (Area={circle, square, triangle,…})</w:t>
+        <w:t xml:space="preserve">Show total score for everything, per master subject (Arithmetic, </w:t>
+      </w:r>
+      <w:proofErr w:type="gramStart"/>
+      <w:r>
+        <w:rPr>
+          <w:rFonts w:ascii="Times New Roman" w:hAnsi="Times New Roman" w:cs="Times New Roman"/>
+          <w:sz w:val="24"/>
+        </w:rPr>
+        <w:t>Area,,…)</w:t>
+      </w:r>
+      <w:proofErr w:type="gramEnd"/>
+      <w:r>
+        <w:rPr>
+          <w:rFonts w:ascii="Times New Roman" w:hAnsi="Times New Roman" w:cs="Times New Roman"/>
+          <w:sz w:val="24"/>
+        </w:rPr>
+        <w:t>, and per subsection (Area={circle, square, triangle,…})</w:t>
       </w:r>
     </w:p>
     <w:p>
@@ -1163,7 +1204,23 @@
           <w:rFonts w:ascii="Times New Roman" w:hAnsi="Times New Roman" w:cs="Times New Roman"/>
           <w:sz w:val="24"/>
         </w:rPr>
-        <w:t>Recreated ASCII art to include Hannes. Rewrote loops for volume, perimeter, and area functions to not use while(true) and just use if/else.</w:t>
+        <w:t xml:space="preserve">Recreated ASCII art to include Hannes. Rewrote loops for volume, perimeter, and area functions to not use </w:t>
+      </w:r>
+      <w:proofErr w:type="gramStart"/>
+      <w:r>
+        <w:rPr>
+          <w:rFonts w:ascii="Times New Roman" w:hAnsi="Times New Roman" w:cs="Times New Roman"/>
+          <w:sz w:val="24"/>
+        </w:rPr>
+        <w:t>while(</w:t>
+      </w:r>
+      <w:proofErr w:type="gramEnd"/>
+      <w:r>
+        <w:rPr>
+          <w:rFonts w:ascii="Times New Roman" w:hAnsi="Times New Roman" w:cs="Times New Roman"/>
+          <w:sz w:val="24"/>
+        </w:rPr>
+        <w:t>true) and just use if/else.</w:t>
       </w:r>
     </w:p>
     <w:p>
@@ -1356,7 +1413,23 @@
           <w:rFonts w:ascii="Times New Roman" w:hAnsi="Times New Roman" w:cs="Times New Roman"/>
           <w:sz w:val="24"/>
         </w:rPr>
-        <w:t>Added partially functional fout statement to begin writing the actual report cards.</w:t>
+        <w:t xml:space="preserve">Added partially functional </w:t>
+      </w:r>
+      <w:proofErr w:type="spellStart"/>
+      <w:r>
+        <w:rPr>
+          <w:rFonts w:ascii="Times New Roman" w:hAnsi="Times New Roman" w:cs="Times New Roman"/>
+          <w:sz w:val="24"/>
+        </w:rPr>
+        <w:t>fout</w:t>
+      </w:r>
+      <w:proofErr w:type="spellEnd"/>
+      <w:r>
+        <w:rPr>
+          <w:rFonts w:ascii="Times New Roman" w:hAnsi="Times New Roman" w:cs="Times New Roman"/>
+          <w:sz w:val="24"/>
+        </w:rPr>
+        <w:t xml:space="preserve"> statement to begin writing the actual report cards.</w:t>
       </w:r>
     </w:p>
     <w:p>
@@ -1374,7 +1447,23 @@
           <w:rFonts w:ascii="Times New Roman" w:hAnsi="Times New Roman" w:cs="Times New Roman"/>
           <w:sz w:val="24"/>
         </w:rPr>
-        <w:t xml:space="preserve">Discovered error when adding Student.h to Source.cpp. </w:t>
+        <w:t xml:space="preserve">Discovered error when adding </w:t>
+      </w:r>
+      <w:proofErr w:type="spellStart"/>
+      <w:r>
+        <w:rPr>
+          <w:rFonts w:ascii="Times New Roman" w:hAnsi="Times New Roman" w:cs="Times New Roman"/>
+          <w:sz w:val="24"/>
+        </w:rPr>
+        <w:t>Student.h</w:t>
+      </w:r>
+      <w:proofErr w:type="spellEnd"/>
+      <w:r>
+        <w:rPr>
+          <w:rFonts w:ascii="Times New Roman" w:hAnsi="Times New Roman" w:cs="Times New Roman"/>
+          <w:sz w:val="24"/>
+        </w:rPr>
+        <w:t xml:space="preserve"> to Source.cpp. </w:t>
       </w:r>
       <w:r>
         <w:rPr>
@@ -1397,7 +1486,49 @@
           <w:sz w:val="24"/>
           <w:u w:val="single"/>
         </w:rPr>
-        <w:t>Ask pete on thusday.</w:t>
+        <w:t xml:space="preserve">Ask </w:t>
+      </w:r>
+      <w:proofErr w:type="spellStart"/>
+      <w:proofErr w:type="gramStart"/>
+      <w:r>
+        <w:rPr>
+          <w:rFonts w:ascii="Times New Roman" w:hAnsi="Times New Roman" w:cs="Times New Roman"/>
+          <w:b/>
+          <w:sz w:val="24"/>
+          <w:u w:val="single"/>
+        </w:rPr>
+        <w:t>pete</w:t>
+      </w:r>
+      <w:proofErr w:type="spellEnd"/>
+      <w:proofErr w:type="gramEnd"/>
+      <w:r>
+        <w:rPr>
+          <w:rFonts w:ascii="Times New Roman" w:hAnsi="Times New Roman" w:cs="Times New Roman"/>
+          <w:b/>
+          <w:sz w:val="24"/>
+          <w:u w:val="single"/>
+        </w:rPr>
+        <w:t xml:space="preserve"> on </w:t>
+      </w:r>
+      <w:proofErr w:type="spellStart"/>
+      <w:r>
+        <w:rPr>
+          <w:rFonts w:ascii="Times New Roman" w:hAnsi="Times New Roman" w:cs="Times New Roman"/>
+          <w:b/>
+          <w:sz w:val="24"/>
+          <w:u w:val="single"/>
+        </w:rPr>
+        <w:t>thusday</w:t>
+      </w:r>
+      <w:proofErr w:type="spellEnd"/>
+      <w:r>
+        <w:rPr>
+          <w:rFonts w:ascii="Times New Roman" w:hAnsi="Times New Roman" w:cs="Times New Roman"/>
+          <w:b/>
+          <w:sz w:val="24"/>
+          <w:u w:val="single"/>
+        </w:rPr>
+        <w:t>.</w:t>
       </w:r>
     </w:p>
     <w:p>
@@ -1446,7 +1577,23 @@
           <w:rFonts w:ascii="Times New Roman" w:hAnsi="Times New Roman" w:cs="Times New Roman"/>
           <w:sz w:val="24"/>
         </w:rPr>
-        <w:t>Figured out how we need to add a student object to the main right before MAIN_MENU() to be used in all functions from then on.</w:t>
+        <w:t>Figured out how we need to add a student object to the main right before MAIN_</w:t>
+      </w:r>
+      <w:proofErr w:type="gramStart"/>
+      <w:r>
+        <w:rPr>
+          <w:rFonts w:ascii="Times New Roman" w:hAnsi="Times New Roman" w:cs="Times New Roman"/>
+          <w:sz w:val="24"/>
+        </w:rPr>
+        <w:t>MENU(</w:t>
+      </w:r>
+      <w:proofErr w:type="gramEnd"/>
+      <w:r>
+        <w:rPr>
+          <w:rFonts w:ascii="Times New Roman" w:hAnsi="Times New Roman" w:cs="Times New Roman"/>
+          <w:sz w:val="24"/>
+        </w:rPr>
+        <w:t>) to be used in all functions from then on.</w:t>
       </w:r>
     </w:p>
     <w:p>
@@ -1463,110 +1610,9 @@
           <w:sz w:val="24"/>
         </w:rPr>
         <w:t>MUST CREATE/MODIFY POWERPOINT FOR PRESENTATION NEXT WEEK.</w:t>
-      </w:r>
-    </w:p>
-    <w:p>
-      <w:pPr>
-        <w:spacing w:line="240" w:lineRule="auto"/>
-        <w:rPr>
-          <w:rFonts w:ascii="Times New Roman" w:hAnsi="Times New Roman" w:cs="Times New Roman"/>
-          <w:sz w:val="24"/>
-        </w:rPr>
-      </w:pPr>
-      <w:r>
-        <w:rPr>
-          <w:rFonts w:ascii="Times New Roman" w:hAnsi="Times New Roman" w:cs="Times New Roman"/>
-          <w:sz w:val="24"/>
-        </w:rPr>
-        <w:t>December 6, 2014, 6:45</w:t>
-      </w:r>
-      <w:r>
-        <w:rPr>
-          <w:rFonts w:ascii="Times New Roman" w:hAnsi="Times New Roman" w:cs="Times New Roman"/>
-          <w:sz w:val="24"/>
-        </w:rPr>
-        <w:t>pm</w:t>
-      </w:r>
-      <w:r>
-        <w:rPr>
-          <w:rFonts w:ascii="Times New Roman" w:hAnsi="Times New Roman" w:cs="Times New Roman"/>
-          <w:sz w:val="24"/>
-        </w:rPr>
-        <w:t>-</w:t>
-      </w:r>
-      <w:r>
-        <w:rPr>
-          <w:rFonts w:ascii="Times New Roman" w:hAnsi="Times New Roman" w:cs="Times New Roman"/>
-          <w:sz w:val="24"/>
-        </w:rPr>
-        <w:t>10:45pm</w:t>
       </w:r>
       <w:bookmarkStart w:id="0" w:name="_GoBack"/>
       <w:bookmarkEnd w:id="0"/>
-    </w:p>
-    <w:p>
-      <w:pPr>
-        <w:spacing w:line="240" w:lineRule="auto"/>
-        <w:rPr>
-          <w:rFonts w:ascii="Times New Roman" w:hAnsi="Times New Roman" w:cs="Times New Roman"/>
-          <w:sz w:val="24"/>
-        </w:rPr>
-      </w:pPr>
-      <w:r>
-        <w:rPr>
-          <w:rFonts w:ascii="Times New Roman" w:hAnsi="Times New Roman" w:cs="Times New Roman"/>
-          <w:sz w:val="24"/>
-        </w:rPr>
-        <w:t>Corrected error from total percentage in each section</w:t>
-      </w:r>
-    </w:p>
-    <w:p>
-      <w:pPr>
-        <w:spacing w:line="240" w:lineRule="auto"/>
-        <w:rPr>
-          <w:rFonts w:ascii="Times New Roman" w:hAnsi="Times New Roman" w:cs="Times New Roman"/>
-          <w:sz w:val="24"/>
-        </w:rPr>
-      </w:pPr>
-      <w:r>
-        <w:rPr>
-          <w:rFonts w:ascii="Times New Roman" w:hAnsi="Times New Roman" w:cs="Times New Roman"/>
-          <w:sz w:val="24"/>
-        </w:rPr>
-        <w:t>General code cleaning</w:t>
-      </w:r>
-    </w:p>
-    <w:p>
-      <w:pPr>
-        <w:spacing w:line="240" w:lineRule="auto"/>
-        <w:rPr>
-          <w:rFonts w:ascii="Times New Roman" w:hAnsi="Times New Roman" w:cs="Times New Roman"/>
-          <w:sz w:val="24"/>
-        </w:rPr>
-      </w:pPr>
-      <w:r>
-        <w:rPr>
-          <w:rFonts w:ascii="Times New Roman" w:hAnsi="Times New Roman" w:cs="Times New Roman"/>
-          <w:sz w:val="24"/>
-        </w:rPr>
-        <w:t>Wrote total percentage function</w:t>
-      </w:r>
-    </w:p>
-    <w:p>
-      <w:pPr>
-        <w:spacing w:line="240" w:lineRule="auto"/>
-        <w:rPr>
-          <w:rFonts w:ascii="Times New Roman" w:hAnsi="Times New Roman" w:cs="Times New Roman"/>
-          <w:sz w:val="24"/>
-        </w:rPr>
-      </w:pPr>
-      <w:r>
-        <w:rPr>
-          <w:rFonts w:ascii="Times New Roman" w:hAnsi="Times New Roman" w:cs="Times New Roman"/>
-          <w:sz w:val="24"/>
-        </w:rPr>
-        <w:t>Tried to include date and name into fout statement, but are unsure of initialization protocol</w:t>
-      </w:r>
     </w:p>
     <w:p>
       <w:pPr>

</xml_diff>